<commit_message>
added some material for greedy coloring algorithm
</commit_message>
<xml_diff>
--- a/thesis/thesis.docx
+++ b/thesis/thesis.docx
@@ -191,19 +191,7 @@
           <w:szCs w:val="24"/>
           <w:shd w:val="clear" w:color="auto" w:fill="FFFFFF"/>
         </w:rPr>
-        <w:t xml:space="preserve"> Euler path if and only if it has exa</w:t>
-      </w:r>
-      <w:bookmarkStart w:id="0" w:name="_GoBack"/>
-      <w:bookmarkEnd w:id="0"/>
-      <w:r>
-        <w:rPr>
-          <w:rFonts w:ascii="Times New Roman" w:hAnsi="Times New Roman" w:cs="Times New Roman"/>
-          <w:spacing w:val="-1"/>
-          <w:sz w:val="24"/>
-          <w:szCs w:val="24"/>
-          <w:shd w:val="clear" w:color="auto" w:fill="FFFFFF"/>
-        </w:rPr>
-        <w:t xml:space="preserve">ctly two vertices of odd degrees”. </w:t>
+        <w:t xml:space="preserve"> Euler path if and only if it has exactly two vertices of odd degrees”. </w:t>
       </w:r>
     </w:p>
     <w:p>
@@ -267,6 +255,7 @@
     </w:p>
     <w:p>
       <w:pPr>
+        <w:ind w:firstLine="720"/>
         <w:rPr>
           <w:rFonts w:ascii="Times New Roman" w:hAnsi="Times New Roman" w:cs="Times New Roman"/>
           <w:sz w:val="24"/>
@@ -485,16 +474,7 @@
           <w:sz w:val="24"/>
           <w:szCs w:val="24"/>
         </w:rPr>
-        <w:t>(</w:t>
-      </w:r>
-      <w:proofErr w:type="spellStart"/>
-      <w:r>
-        <w:rPr>
-          <w:rFonts w:ascii="Times New Roman" w:hAnsi="Times New Roman" w:cs="Times New Roman"/>
-          <w:sz w:val="24"/>
-          <w:szCs w:val="24"/>
-        </w:rPr>
-        <w:t>K</w:t>
+        <w:t>(K</w:t>
       </w:r>
       <w:r>
         <w:rPr>
@@ -505,23 +485,13 @@
         </w:rPr>
         <w:t>n</w:t>
       </w:r>
-      <w:proofErr w:type="spellEnd"/>
-      <w:r>
-        <w:rPr>
-          <w:rFonts w:ascii="Times New Roman" w:hAnsi="Times New Roman" w:cs="Times New Roman"/>
-          <w:sz w:val="24"/>
-          <w:szCs w:val="24"/>
-        </w:rPr>
-        <w:t>) or bipartite (</w:t>
-      </w:r>
-      <w:proofErr w:type="spellStart"/>
-      <w:r>
-        <w:rPr>
-          <w:rFonts w:ascii="Times New Roman" w:hAnsi="Times New Roman" w:cs="Times New Roman"/>
-          <w:sz w:val="24"/>
-          <w:szCs w:val="24"/>
-        </w:rPr>
-        <w:t>K</w:t>
+      <w:r>
+        <w:rPr>
+          <w:rFonts w:ascii="Times New Roman" w:hAnsi="Times New Roman" w:cs="Times New Roman"/>
+          <w:sz w:val="24"/>
+          <w:szCs w:val="24"/>
+        </w:rPr>
+        <w:t>) or bipartite (K</w:t>
       </w:r>
       <w:r>
         <w:rPr>
@@ -532,7 +502,6 @@
         </w:rPr>
         <w:t>m,n</w:t>
       </w:r>
-      <w:proofErr w:type="spellEnd"/>
       <w:r>
         <w:rPr>
           <w:rFonts w:ascii="Times New Roman" w:hAnsi="Times New Roman" w:cs="Times New Roman"/>
@@ -545,6 +514,7 @@
     <w:p>
       <w:pPr>
         <w:spacing w:line="240" w:lineRule="auto"/>
+        <w:ind w:firstLine="720"/>
         <w:rPr>
           <w:rFonts w:ascii="Times New Roman" w:hAnsi="Times New Roman" w:cs="Times New Roman"/>
           <w:sz w:val="24"/>
@@ -558,8 +528,7 @@
           <w:szCs w:val="24"/>
         </w:rPr>
         <w:lastRenderedPageBreak/>
-        <w:tab/>
-        <w:t xml:space="preserve">A graph can also have a chromatic number, which would be least number of colors needed to color the vertices of a graph so that no two adjacent vertices share the same color. Bipartite graphs would then have the chromatic number 2, and could also be referred to as a 2-chromatic graph. </w:t>
+        <w:t xml:space="preserve">Bipartite graphs would then have the chromatic number 2, and could also be referred to as a 2-chromatic graph. </w:t>
       </w:r>
     </w:p>
     <w:p>
@@ -726,7 +695,31 @@
           <w:szCs w:val="24"/>
         </w:rPr>
         <w:tab/>
-        <w:t xml:space="preserve">There is currently no way to calculate the chromatic number of an arbitrary graph, however, and this problem is classified as NP-Complete, meaning it is NP and NP-Hard. There is however an algorithm by </w:t>
+        <w:t>There is currently no way to calculate the chromatic number of an arbitrary graph, however, and this problem is classified as NP-Complete, meaning it is NP and NP-Hard</w:t>
+      </w:r>
+      <w:r>
+        <w:rPr>
+          <w:rFonts w:ascii="Times New Roman" w:hAnsi="Times New Roman" w:cs="Times New Roman"/>
+          <w:sz w:val="24"/>
+          <w:szCs w:val="24"/>
+        </w:rPr>
+        <w:t xml:space="preserve"> (</w:t>
+      </w:r>
+      <w:r>
+        <w:rPr>
+          <w:rFonts w:ascii="Times New Roman" w:hAnsi="Times New Roman" w:cs="Times New Roman"/>
+          <w:sz w:val="24"/>
+          <w:szCs w:val="24"/>
+        </w:rPr>
+        <w:t>computable in polynomial time)</w:t>
+      </w:r>
+      <w:r>
+        <w:rPr>
+          <w:rFonts w:ascii="Times New Roman" w:hAnsi="Times New Roman" w:cs="Times New Roman"/>
+          <w:sz w:val="24"/>
+          <w:szCs w:val="24"/>
+        </w:rPr>
+        <w:t xml:space="preserve">. There is however an algorithm by </w:t>
       </w:r>
       <w:r>
         <w:rPr>
@@ -737,8 +730,856 @@
         <w:t>Mehrotra and Trick used for vertex coloring and finding chromatic numbers that works for reasonably-sized graphs.</w:t>
       </w:r>
     </w:p>
+    <w:p>
+      <w:pPr>
+        <w:spacing w:line="240" w:lineRule="auto"/>
+        <w:rPr>
+          <w:rFonts w:ascii="Times New Roman" w:hAnsi="Times New Roman" w:cs="Times New Roman"/>
+          <w:sz w:val="24"/>
+          <w:szCs w:val="24"/>
+        </w:rPr>
+      </w:pPr>
+      <w:r>
+        <w:rPr>
+          <w:rFonts w:ascii="Times New Roman" w:hAnsi="Times New Roman" w:cs="Times New Roman"/>
+          <w:sz w:val="24"/>
+          <w:szCs w:val="24"/>
+        </w:rPr>
+        <w:tab/>
+        <w:t xml:space="preserve">For certain types of graphs, the chromatic number is easily </w:t>
+      </w:r>
+      <w:r>
+        <w:rPr>
+          <w:rFonts w:ascii="Times New Roman" w:hAnsi="Times New Roman" w:cs="Times New Roman"/>
+          <w:sz w:val="24"/>
+          <w:szCs w:val="24"/>
+        </w:rPr>
+        <w:t xml:space="preserve">found </w:t>
+      </w:r>
+      <w:r>
+        <w:rPr>
+          <w:rFonts w:ascii="Times New Roman" w:hAnsi="Times New Roman" w:cs="Times New Roman"/>
+          <w:sz w:val="24"/>
+          <w:szCs w:val="24"/>
+        </w:rPr>
+        <w:t xml:space="preserve">based on its classification. A complete graph </w:t>
+      </w:r>
+      <w:r>
+        <w:rPr>
+          <w:rFonts w:ascii="Times New Roman" w:hAnsi="Times New Roman" w:cs="Times New Roman"/>
+          <w:i/>
+          <w:sz w:val="24"/>
+          <w:szCs w:val="24"/>
+        </w:rPr>
+        <w:t>k</w:t>
+      </w:r>
+      <w:r>
+        <w:rPr>
+          <w:rFonts w:ascii="Times New Roman" w:hAnsi="Times New Roman" w:cs="Times New Roman"/>
+          <w:i/>
+          <w:sz w:val="24"/>
+          <w:szCs w:val="24"/>
+          <w:vertAlign w:val="subscript"/>
+        </w:rPr>
+        <w:t>n</w:t>
+      </w:r>
+      <w:r>
+        <w:rPr>
+          <w:rFonts w:ascii="Times New Roman" w:hAnsi="Times New Roman" w:cs="Times New Roman"/>
+          <w:sz w:val="24"/>
+          <w:szCs w:val="24"/>
+        </w:rPr>
+        <w:t xml:space="preserve">, for example, will have a chromatic number </w:t>
+      </w:r>
+      <w:r>
+        <w:rPr>
+          <w:rFonts w:ascii="Times New Roman" w:hAnsi="Times New Roman" w:cs="Times New Roman"/>
+          <w:i/>
+          <w:sz w:val="24"/>
+          <w:szCs w:val="24"/>
+        </w:rPr>
+        <w:t>n</w:t>
+      </w:r>
+      <w:r>
+        <w:rPr>
+          <w:rFonts w:ascii="Times New Roman" w:hAnsi="Times New Roman" w:cs="Times New Roman"/>
+          <w:sz w:val="24"/>
+          <w:szCs w:val="24"/>
+        </w:rPr>
+        <w:t>.</w:t>
+      </w:r>
+    </w:p>
+    <w:p>
+      <w:pPr>
+        <w:spacing w:line="240" w:lineRule="auto"/>
+        <w:jc w:val="center"/>
+        <w:rPr>
+          <w:rFonts w:ascii="Times New Roman" w:hAnsi="Times New Roman" w:cs="Times New Roman"/>
+          <w:sz w:val="24"/>
+          <w:szCs w:val="24"/>
+        </w:rPr>
+      </w:pPr>
+      <w:r>
+        <w:rPr>
+          <w:rFonts w:ascii="Times New Roman" w:hAnsi="Times New Roman" w:cs="Times New Roman"/>
+          <w:sz w:val="24"/>
+          <w:szCs w:val="24"/>
+        </w:rPr>
+        <w:drawing>
+          <wp:inline distT="0" distB="0" distL="0" distR="0" wp14:anchorId="57D9BE1C" wp14:editId="2F812EB1">
+            <wp:extent cx="2227997" cy="1491521"/>
+            <wp:effectExtent l="0" t="0" r="0" b="0"/>
+            <wp:docPr id="3" name="Picture 3"/>
+            <wp:cNvGraphicFramePr>
+              <a:graphicFrameLocks xmlns:a="http://schemas.openxmlformats.org/drawingml/2006/main" noChangeAspect="1"/>
+            </wp:cNvGraphicFramePr>
+            <a:graphic xmlns:a="http://schemas.openxmlformats.org/drawingml/2006/main">
+              <a:graphicData uri="http://schemas.openxmlformats.org/drawingml/2006/picture">
+                <pic:pic xmlns:pic="http://schemas.openxmlformats.org/drawingml/2006/picture">
+                  <pic:nvPicPr>
+                    <pic:cNvPr id="1" name=""/>
+                    <pic:cNvPicPr/>
+                  </pic:nvPicPr>
+                  <pic:blipFill>
+                    <a:blip r:embed="rId8"/>
+                    <a:stretch>
+                      <a:fillRect/>
+                    </a:stretch>
+                  </pic:blipFill>
+                  <pic:spPr>
+                    <a:xfrm>
+                      <a:off x="0" y="0"/>
+                      <a:ext cx="2280624" cy="1526752"/>
+                    </a:xfrm>
+                    <a:prstGeom prst="rect">
+                      <a:avLst/>
+                    </a:prstGeom>
+                  </pic:spPr>
+                </pic:pic>
+              </a:graphicData>
+            </a:graphic>
+          </wp:inline>
+        </w:drawing>
+      </w:r>
+    </w:p>
+    <w:p>
+      <w:pPr>
+        <w:spacing w:line="240" w:lineRule="auto"/>
+        <w:rPr>
+          <w:rFonts w:ascii="Times New Roman" w:hAnsi="Times New Roman" w:cs="Times New Roman"/>
+          <w:sz w:val="24"/>
+          <w:szCs w:val="24"/>
+        </w:rPr>
+      </w:pPr>
+      <w:r>
+        <w:rPr>
+          <w:rFonts w:ascii="Times New Roman" w:hAnsi="Times New Roman" w:cs="Times New Roman"/>
+          <w:sz w:val="24"/>
+          <w:szCs w:val="24"/>
+        </w:rPr>
+        <w:tab/>
+        <w:t>An example of this is complete graph K</w:t>
+      </w:r>
+      <w:r>
+        <w:rPr>
+          <w:rFonts w:ascii="Times New Roman" w:hAnsi="Times New Roman" w:cs="Times New Roman"/>
+          <w:sz w:val="24"/>
+          <w:szCs w:val="24"/>
+          <w:vertAlign w:val="subscript"/>
+        </w:rPr>
+        <w:t>4</w:t>
+      </w:r>
+      <w:r>
+        <w:rPr>
+          <w:rFonts w:ascii="Times New Roman" w:hAnsi="Times New Roman" w:cs="Times New Roman"/>
+          <w:sz w:val="24"/>
+          <w:szCs w:val="24"/>
+        </w:rPr>
+        <w:t>.</w:t>
+      </w:r>
+    </w:p>
+    <w:p>
+      <w:pPr>
+        <w:spacing w:line="240" w:lineRule="auto"/>
+        <w:ind w:firstLine="720"/>
+        <w:rPr>
+          <w:rFonts w:ascii="Times New Roman" w:hAnsi="Times New Roman" w:cs="Times New Roman"/>
+          <w:sz w:val="24"/>
+          <w:szCs w:val="24"/>
+        </w:rPr>
+      </w:pPr>
+      <w:r>
+        <w:rPr>
+          <w:rFonts w:ascii="Times New Roman" w:hAnsi="Times New Roman" w:cs="Times New Roman"/>
+          <w:sz w:val="24"/>
+          <w:szCs w:val="24"/>
+        </w:rPr>
+        <w:t>A cycle graph will have a chromatic number of either 3 or 2, depending on the parity of its order; meaning all even-ordered cycles will be bipartite.</w:t>
+      </w:r>
+      <w:r>
+        <w:rPr>
+          <w:rFonts w:ascii="Times New Roman" w:hAnsi="Times New Roman" w:cs="Times New Roman"/>
+          <w:sz w:val="24"/>
+          <w:szCs w:val="24"/>
+        </w:rPr>
+        <w:t xml:space="preserve"> Below is cycle C</w:t>
+      </w:r>
+      <w:r>
+        <w:rPr>
+          <w:rFonts w:ascii="Times New Roman" w:hAnsi="Times New Roman" w:cs="Times New Roman"/>
+          <w:sz w:val="24"/>
+          <w:szCs w:val="24"/>
+          <w:vertAlign w:val="subscript"/>
+        </w:rPr>
+        <w:t>6</w:t>
+      </w:r>
+      <w:r>
+        <w:rPr>
+          <w:rFonts w:ascii="Times New Roman" w:hAnsi="Times New Roman" w:cs="Times New Roman"/>
+          <w:sz w:val="24"/>
+          <w:szCs w:val="24"/>
+        </w:rPr>
+        <w:t xml:space="preserve">, which has a chromatic number of 2 </w:t>
+      </w:r>
+      <w:r>
+        <w:rPr>
+          <w:rFonts w:ascii="Times New Roman" w:hAnsi="Times New Roman" w:cs="Times New Roman"/>
+          <w:sz w:val="24"/>
+          <w:szCs w:val="24"/>
+        </w:rPr>
+        <w:t xml:space="preserve">and </w:t>
+      </w:r>
+      <w:r>
+        <w:rPr>
+          <w:rFonts w:ascii="Times New Roman" w:hAnsi="Times New Roman" w:cs="Times New Roman"/>
+          <w:sz w:val="24"/>
+          <w:szCs w:val="24"/>
+        </w:rPr>
+        <w:t>is bipartite</w:t>
+      </w:r>
+      <w:r>
+        <w:rPr>
+          <w:rFonts w:ascii="Times New Roman" w:hAnsi="Times New Roman" w:cs="Times New Roman"/>
+          <w:sz w:val="24"/>
+          <w:szCs w:val="24"/>
+        </w:rPr>
+        <w:t>.</w:t>
+      </w:r>
+    </w:p>
+    <w:p>
+      <w:pPr>
+        <w:spacing w:line="240" w:lineRule="auto"/>
+        <w:jc w:val="center"/>
+        <w:rPr>
+          <w:rFonts w:ascii="Times New Roman" w:hAnsi="Times New Roman" w:cs="Times New Roman"/>
+          <w:sz w:val="24"/>
+          <w:szCs w:val="24"/>
+        </w:rPr>
+      </w:pPr>
+      <w:r>
+        <w:rPr>
+          <w:rFonts w:ascii="Times New Roman" w:hAnsi="Times New Roman" w:cs="Times New Roman"/>
+          <w:sz w:val="24"/>
+          <w:szCs w:val="24"/>
+        </w:rPr>
+        <w:lastRenderedPageBreak/>
+        <w:drawing>
+          <wp:inline distT="0" distB="0" distL="0" distR="0" wp14:anchorId="3FC29D42" wp14:editId="60C49BE9">
+            <wp:extent cx="2413416" cy="1595794"/>
+            <wp:effectExtent l="0" t="0" r="0" b="3810"/>
+            <wp:docPr id="4" name="Picture 4"/>
+            <wp:cNvGraphicFramePr>
+              <a:graphicFrameLocks xmlns:a="http://schemas.openxmlformats.org/drawingml/2006/main" noChangeAspect="1"/>
+            </wp:cNvGraphicFramePr>
+            <a:graphic xmlns:a="http://schemas.openxmlformats.org/drawingml/2006/main">
+              <a:graphicData uri="http://schemas.openxmlformats.org/drawingml/2006/picture">
+                <pic:pic xmlns:pic="http://schemas.openxmlformats.org/drawingml/2006/picture">
+                  <pic:nvPicPr>
+                    <pic:cNvPr id="1" name=""/>
+                    <pic:cNvPicPr/>
+                  </pic:nvPicPr>
+                  <pic:blipFill>
+                    <a:blip r:embed="rId9"/>
+                    <a:stretch>
+                      <a:fillRect/>
+                    </a:stretch>
+                  </pic:blipFill>
+                  <pic:spPr>
+                    <a:xfrm>
+                      <a:off x="0" y="0"/>
+                      <a:ext cx="2413416" cy="1595794"/>
+                    </a:xfrm>
+                    <a:prstGeom prst="rect">
+                      <a:avLst/>
+                    </a:prstGeom>
+                  </pic:spPr>
+                </pic:pic>
+              </a:graphicData>
+            </a:graphic>
+          </wp:inline>
+        </w:drawing>
+      </w:r>
+    </w:p>
+    <w:p>
+      <w:pPr>
+        <w:spacing w:line="240" w:lineRule="auto"/>
+        <w:rPr>
+          <w:rFonts w:ascii="Times New Roman" w:hAnsi="Times New Roman" w:cs="Times New Roman"/>
+          <w:sz w:val="24"/>
+          <w:szCs w:val="24"/>
+        </w:rPr>
+      </w:pPr>
+      <w:r>
+        <w:rPr>
+          <w:rFonts w:ascii="Times New Roman" w:hAnsi="Times New Roman" w:cs="Times New Roman"/>
+          <w:sz w:val="24"/>
+          <w:szCs w:val="24"/>
+        </w:rPr>
+        <w:tab/>
+      </w:r>
+      <w:r>
+        <w:rPr>
+          <w:rFonts w:ascii="Times New Roman" w:hAnsi="Times New Roman" w:cs="Times New Roman"/>
+          <w:sz w:val="24"/>
+          <w:szCs w:val="24"/>
+        </w:rPr>
+        <w:t>All star graphs (similar to a wheel, but only the “spokes” are present) will have a chromatic number of 2. Below is star graph S</w:t>
+      </w:r>
+      <w:r>
+        <w:rPr>
+          <w:rFonts w:ascii="Times New Roman" w:hAnsi="Times New Roman" w:cs="Times New Roman"/>
+          <w:sz w:val="24"/>
+          <w:szCs w:val="24"/>
+          <w:vertAlign w:val="subscript"/>
+        </w:rPr>
+        <w:t>6</w:t>
+      </w:r>
+      <w:r>
+        <w:rPr>
+          <w:rFonts w:ascii="Times New Roman" w:hAnsi="Times New Roman" w:cs="Times New Roman"/>
+          <w:sz w:val="24"/>
+          <w:szCs w:val="24"/>
+        </w:rPr>
+        <w:t>, which is also bipartite.</w:t>
+      </w:r>
+    </w:p>
+    <w:p>
+      <w:pPr>
+        <w:spacing w:line="240" w:lineRule="auto"/>
+        <w:jc w:val="center"/>
+        <w:rPr>
+          <w:rFonts w:ascii="Times New Roman" w:hAnsi="Times New Roman" w:cs="Times New Roman"/>
+          <w:sz w:val="24"/>
+          <w:szCs w:val="24"/>
+        </w:rPr>
+      </w:pPr>
+      <w:r>
+        <w:rPr>
+          <w:rFonts w:ascii="Times New Roman" w:hAnsi="Times New Roman" w:cs="Times New Roman"/>
+          <w:sz w:val="24"/>
+          <w:szCs w:val="24"/>
+        </w:rPr>
+        <w:drawing>
+          <wp:inline distT="0" distB="0" distL="0" distR="0" wp14:anchorId="76F33E21" wp14:editId="1857E747">
+            <wp:extent cx="2289724" cy="1514006"/>
+            <wp:effectExtent l="0" t="0" r="0" b="0"/>
+            <wp:docPr id="5" name="Picture 5"/>
+            <wp:cNvGraphicFramePr>
+              <a:graphicFrameLocks xmlns:a="http://schemas.openxmlformats.org/drawingml/2006/main" noChangeAspect="1"/>
+            </wp:cNvGraphicFramePr>
+            <a:graphic xmlns:a="http://schemas.openxmlformats.org/drawingml/2006/main">
+              <a:graphicData uri="http://schemas.openxmlformats.org/drawingml/2006/picture">
+                <pic:pic xmlns:pic="http://schemas.openxmlformats.org/drawingml/2006/picture">
+                  <pic:nvPicPr>
+                    <pic:cNvPr id="1" name=""/>
+                    <pic:cNvPicPr/>
+                  </pic:nvPicPr>
+                  <pic:blipFill>
+                    <a:blip r:embed="rId10"/>
+                    <a:stretch>
+                      <a:fillRect/>
+                    </a:stretch>
+                  </pic:blipFill>
+                  <pic:spPr>
+                    <a:xfrm>
+                      <a:off x="0" y="0"/>
+                      <a:ext cx="2353752" cy="1556343"/>
+                    </a:xfrm>
+                    <a:prstGeom prst="rect">
+                      <a:avLst/>
+                    </a:prstGeom>
+                  </pic:spPr>
+                </pic:pic>
+              </a:graphicData>
+            </a:graphic>
+          </wp:inline>
+        </w:drawing>
+      </w:r>
+    </w:p>
+    <w:p>
+      <w:pPr>
+        <w:spacing w:line="240" w:lineRule="auto"/>
+        <w:rPr>
+          <w:rFonts w:ascii="Times New Roman" w:hAnsi="Times New Roman" w:cs="Times New Roman"/>
+          <w:sz w:val="24"/>
+          <w:szCs w:val="24"/>
+        </w:rPr>
+      </w:pPr>
+      <w:r>
+        <w:rPr>
+          <w:rFonts w:ascii="Times New Roman" w:hAnsi="Times New Roman" w:cs="Times New Roman"/>
+          <w:sz w:val="24"/>
+          <w:szCs w:val="24"/>
+        </w:rPr>
+        <w:tab/>
+        <w:t>Wheel graphs, similar to cycle graphs, will have a chromatic number of either 3 or 4, depending on the parity of the graph’s order as well; a chromatic number of 3 for odd-ordered graphs and 4 for even-ordered graphs.</w:t>
+      </w:r>
+      <w:r>
+        <w:rPr>
+          <w:rFonts w:ascii="Times New Roman" w:hAnsi="Times New Roman" w:cs="Times New Roman"/>
+          <w:sz w:val="24"/>
+          <w:szCs w:val="24"/>
+        </w:rPr>
+        <w:t xml:space="preserve"> Pictured below is wheel </w:t>
+      </w:r>
+      <w:r>
+        <w:rPr>
+          <w:rFonts w:ascii="Times New Roman" w:hAnsi="Times New Roman" w:cs="Times New Roman"/>
+          <w:sz w:val="24"/>
+          <w:szCs w:val="24"/>
+        </w:rPr>
+        <w:t>W</w:t>
+      </w:r>
+      <w:r>
+        <w:rPr>
+          <w:rFonts w:ascii="Times New Roman" w:hAnsi="Times New Roman" w:cs="Times New Roman"/>
+          <w:sz w:val="24"/>
+          <w:szCs w:val="24"/>
+          <w:vertAlign w:val="subscript"/>
+        </w:rPr>
+        <w:t>6</w:t>
+      </w:r>
+      <w:r>
+        <w:rPr>
+          <w:rFonts w:ascii="Times New Roman" w:hAnsi="Times New Roman" w:cs="Times New Roman"/>
+          <w:sz w:val="24"/>
+          <w:szCs w:val="24"/>
+        </w:rPr>
+        <w:t>.</w:t>
+      </w:r>
+    </w:p>
+    <w:p>
+      <w:pPr>
+        <w:spacing w:line="240" w:lineRule="auto"/>
+        <w:jc w:val="center"/>
+        <w:rPr>
+          <w:rFonts w:ascii="Times New Roman" w:hAnsi="Times New Roman" w:cs="Times New Roman"/>
+          <w:sz w:val="24"/>
+          <w:szCs w:val="24"/>
+        </w:rPr>
+      </w:pPr>
+      <w:r>
+        <w:rPr>
+          <w:rFonts w:ascii="Times New Roman" w:hAnsi="Times New Roman" w:cs="Times New Roman"/>
+          <w:sz w:val="24"/>
+          <w:szCs w:val="24"/>
+        </w:rPr>
+        <w:drawing>
+          <wp:inline distT="0" distB="0" distL="0" distR="0" wp14:anchorId="598E9850" wp14:editId="0EA9E916">
+            <wp:extent cx="2142367" cy="1416571"/>
+            <wp:effectExtent l="0" t="0" r="4445" b="6350"/>
+            <wp:docPr id="6" name="Picture 6"/>
+            <wp:cNvGraphicFramePr>
+              <a:graphicFrameLocks xmlns:a="http://schemas.openxmlformats.org/drawingml/2006/main" noChangeAspect="1"/>
+            </wp:cNvGraphicFramePr>
+            <a:graphic xmlns:a="http://schemas.openxmlformats.org/drawingml/2006/main">
+              <a:graphicData uri="http://schemas.openxmlformats.org/drawingml/2006/picture">
+                <pic:pic xmlns:pic="http://schemas.openxmlformats.org/drawingml/2006/picture">
+                  <pic:nvPicPr>
+                    <pic:cNvPr id="1" name=""/>
+                    <pic:cNvPicPr/>
+                  </pic:nvPicPr>
+                  <pic:blipFill>
+                    <a:blip r:embed="rId11"/>
+                    <a:stretch>
+                      <a:fillRect/>
+                    </a:stretch>
+                  </pic:blipFill>
+                  <pic:spPr>
+                    <a:xfrm>
+                      <a:off x="0" y="0"/>
+                      <a:ext cx="2153071" cy="1423649"/>
+                    </a:xfrm>
+                    <a:prstGeom prst="rect">
+                      <a:avLst/>
+                    </a:prstGeom>
+                  </pic:spPr>
+                </pic:pic>
+              </a:graphicData>
+            </a:graphic>
+          </wp:inline>
+        </w:drawing>
+      </w:r>
+    </w:p>
+    <w:p>
+      <w:pPr>
+        <w:spacing w:line="240" w:lineRule="auto"/>
+        <w:rPr>
+          <w:rFonts w:ascii="Times New Roman" w:hAnsi="Times New Roman" w:cs="Times New Roman"/>
+          <w:sz w:val="24"/>
+          <w:szCs w:val="24"/>
+        </w:rPr>
+      </w:pPr>
+      <w:r>
+        <w:rPr>
+          <w:rFonts w:ascii="Times New Roman" w:hAnsi="Times New Roman" w:cs="Times New Roman"/>
+          <w:sz w:val="24"/>
+          <w:szCs w:val="24"/>
+        </w:rPr>
+        <w:tab/>
+        <w:t>One algorithm used to find a graph’s chromatic number is the greedy coloring algorithm.</w:t>
+      </w:r>
+      <w:r>
+        <w:rPr>
+          <w:rFonts w:ascii="Times New Roman" w:hAnsi="Times New Roman" w:cs="Times New Roman"/>
+          <w:sz w:val="24"/>
+          <w:szCs w:val="24"/>
+        </w:rPr>
+        <w:t xml:space="preserve"> Such an algorithm can return a solution in linear time</w:t>
+      </w:r>
+      <w:r>
+        <w:rPr>
+          <w:rFonts w:ascii="Times New Roman" w:hAnsi="Times New Roman" w:cs="Times New Roman"/>
+          <w:sz w:val="24"/>
+          <w:szCs w:val="24"/>
+        </w:rPr>
+        <w:t>, meaning as the size of the graph increases, so will the time it takes to compute a graph’s chromatic number.</w:t>
+      </w:r>
+    </w:p>
+    <w:p>
+      <w:pPr>
+        <w:spacing w:line="240" w:lineRule="auto"/>
+        <w:rPr>
+          <w:rFonts w:ascii="Times New Roman" w:hAnsi="Times New Roman" w:cs="Times New Roman"/>
+          <w:sz w:val="24"/>
+          <w:szCs w:val="24"/>
+        </w:rPr>
+      </w:pPr>
+      <w:r>
+        <w:rPr>
+          <w:rFonts w:ascii="Times New Roman" w:hAnsi="Times New Roman" w:cs="Times New Roman"/>
+          <w:sz w:val="24"/>
+          <w:szCs w:val="24"/>
+        </w:rPr>
+        <w:tab/>
+      </w:r>
+      <w:r>
+        <w:rPr>
+          <w:rFonts w:ascii="Times New Roman" w:hAnsi="Times New Roman" w:cs="Times New Roman"/>
+          <w:sz w:val="24"/>
+          <w:szCs w:val="24"/>
+        </w:rPr>
+        <w:t>A greedy algorithm in general will make the locally optimal choice at each stage of the algorithm, with the end goal of finding the globally optimal choice. An example for this is the traveling salesman problem, where choosing the next city to visit would involve only the available choices for the next step, not the future n steps possible</w:t>
+      </w:r>
+      <w:r>
+        <w:rPr>
+          <w:rFonts w:ascii="Times New Roman" w:hAnsi="Times New Roman" w:cs="Times New Roman"/>
+          <w:sz w:val="24"/>
+          <w:szCs w:val="24"/>
+        </w:rPr>
+        <w:t>.</w:t>
+      </w:r>
+    </w:p>
+    <w:p>
+      <w:pPr>
+        <w:spacing w:line="240" w:lineRule="auto"/>
+        <w:rPr>
+          <w:rFonts w:ascii="Times New Roman" w:hAnsi="Times New Roman" w:cs="Times New Roman"/>
+          <w:sz w:val="24"/>
+          <w:szCs w:val="24"/>
+        </w:rPr>
+      </w:pPr>
+      <w:r>
+        <w:rPr>
+          <w:rFonts w:ascii="Times New Roman" w:hAnsi="Times New Roman" w:cs="Times New Roman"/>
+          <w:sz w:val="24"/>
+          <w:szCs w:val="24"/>
+        </w:rPr>
+        <w:tab/>
+        <w:t xml:space="preserve">The greedy coloring algorithm </w:t>
+      </w:r>
+      <w:r>
+        <w:rPr>
+          <w:rFonts w:ascii="Times New Roman" w:hAnsi="Times New Roman" w:cs="Times New Roman"/>
+          <w:sz w:val="24"/>
+          <w:szCs w:val="24"/>
+        </w:rPr>
+        <w:t xml:space="preserve">is also referred to as sequential coloring, for the reason stated above; nodes are visited in </w:t>
+      </w:r>
+      <w:r>
+        <w:rPr>
+          <w:rFonts w:ascii="Times New Roman" w:hAnsi="Times New Roman" w:cs="Times New Roman"/>
+          <w:sz w:val="24"/>
+          <w:szCs w:val="24"/>
+        </w:rPr>
+        <w:t xml:space="preserve">a given </w:t>
+      </w:r>
+      <w:r>
+        <w:rPr>
+          <w:rFonts w:ascii="Times New Roman" w:hAnsi="Times New Roman" w:cs="Times New Roman"/>
+          <w:sz w:val="24"/>
+          <w:szCs w:val="24"/>
+        </w:rPr>
+        <w:t>sequence.</w:t>
+      </w:r>
+      <w:r>
+        <w:rPr>
+          <w:rFonts w:ascii="Times New Roman" w:hAnsi="Times New Roman" w:cs="Times New Roman"/>
+          <w:sz w:val="24"/>
+          <w:szCs w:val="24"/>
+        </w:rPr>
+        <w:tab/>
+      </w:r>
+      <w:r>
+        <w:rPr>
+          <w:rFonts w:ascii="Times New Roman" w:hAnsi="Times New Roman" w:cs="Times New Roman"/>
+          <w:sz w:val="24"/>
+          <w:szCs w:val="24"/>
+        </w:rPr>
+        <w:t xml:space="preserve">Each node is assigned a </w:t>
+      </w:r>
+      <w:r>
+        <w:rPr>
+          <w:rFonts w:ascii="Times New Roman" w:hAnsi="Times New Roman" w:cs="Times New Roman"/>
+          <w:sz w:val="24"/>
+          <w:szCs w:val="24"/>
+        </w:rPr>
+        <w:t>number (which can be easily used to represent a color in a program), from 0 to n.</w:t>
+      </w:r>
+      <w:r>
+        <w:rPr>
+          <w:rFonts w:ascii="Times New Roman" w:hAnsi="Times New Roman" w:cs="Times New Roman"/>
+          <w:sz w:val="24"/>
+          <w:szCs w:val="24"/>
+        </w:rPr>
+        <w:t xml:space="preserve"> Each node will be given the </w:t>
+      </w:r>
+      <w:r>
+        <w:rPr>
+          <w:rFonts w:ascii="Times New Roman" w:hAnsi="Times New Roman" w:cs="Times New Roman"/>
+          <w:sz w:val="24"/>
+          <w:szCs w:val="24"/>
+        </w:rPr>
+        <w:lastRenderedPageBreak/>
+        <w:t>smallest number that is not already used by one of the node’s neighbors</w:t>
+      </w:r>
+      <w:r>
+        <w:rPr>
+          <w:rFonts w:ascii="Times New Roman" w:hAnsi="Times New Roman" w:cs="Times New Roman"/>
+          <w:sz w:val="24"/>
+          <w:szCs w:val="24"/>
+        </w:rPr>
+        <w:t>; this will be the local optimum.</w:t>
+      </w:r>
+      <w:bookmarkStart w:id="0" w:name="_GoBack"/>
+      <w:bookmarkEnd w:id="0"/>
+    </w:p>
+    <w:p>
+      <w:pPr>
+        <w:rPr>
+          <w:rFonts w:ascii="Times New Roman" w:hAnsi="Times New Roman" w:cs="Times New Roman"/>
+          <w:sz w:val="24"/>
+          <w:szCs w:val="24"/>
+        </w:rPr>
+      </w:pPr>
+      <w:r>
+        <w:rPr>
+          <w:rFonts w:ascii="Times New Roman" w:hAnsi="Times New Roman" w:cs="Times New Roman"/>
+          <w:sz w:val="24"/>
+          <w:szCs w:val="24"/>
+        </w:rPr>
+        <w:br w:type="page"/>
+      </w:r>
+    </w:p>
+    <w:p>
+      <w:pPr>
+        <w:spacing w:line="240" w:lineRule="auto"/>
+        <w:jc w:val="center"/>
+        <w:rPr>
+          <w:rFonts w:ascii="Times New Roman" w:hAnsi="Times New Roman" w:cs="Times New Roman"/>
+          <w:sz w:val="24"/>
+          <w:szCs w:val="24"/>
+        </w:rPr>
+      </w:pPr>
+      <w:r>
+        <w:rPr>
+          <w:rFonts w:ascii="Times New Roman" w:hAnsi="Times New Roman" w:cs="Times New Roman"/>
+          <w:sz w:val="24"/>
+          <w:szCs w:val="24"/>
+        </w:rPr>
+        <w:lastRenderedPageBreak/>
+        <w:t>References</w:t>
+      </w:r>
+    </w:p>
+    <w:p>
+      <w:pPr>
+        <w:spacing w:after="0" w:line="240" w:lineRule="auto"/>
+        <w:rPr>
+          <w:rFonts w:ascii="Times New Roman" w:eastAsia="Times New Roman" w:hAnsi="Times New Roman" w:cs="Times New Roman"/>
+          <w:color w:val="000000" w:themeColor="text1"/>
+          <w:sz w:val="24"/>
+          <w:szCs w:val="24"/>
+        </w:rPr>
+      </w:pPr>
+      <w:hyperlink r:id="rId12" w:history="1">
+        <w:r>
+          <w:rPr>
+            <w:rFonts w:ascii="Times New Roman" w:eastAsia="Times New Roman" w:hAnsi="Times New Roman" w:cs="Times New Roman"/>
+            <w:color w:val="000000" w:themeColor="text1"/>
+            <w:sz w:val="24"/>
+            <w:szCs w:val="24"/>
+            <w:u w:val="single"/>
+            <w:shd w:val="clear" w:color="auto" w:fill="FFFFFF"/>
+          </w:rPr>
+          <w:t>Weisstein, Eric W.</w:t>
+        </w:r>
+      </w:hyperlink>
+      <w:r>
+        <w:rPr>
+          <w:rFonts w:ascii="Times New Roman" w:eastAsia="Times New Roman" w:hAnsi="Times New Roman" w:cs="Times New Roman"/>
+          <w:color w:val="000000" w:themeColor="text1"/>
+          <w:sz w:val="24"/>
+          <w:szCs w:val="24"/>
+          <w:shd w:val="clear" w:color="auto" w:fill="FFFFFF"/>
+        </w:rPr>
+        <w:t> "Chromatic Number." From </w:t>
+      </w:r>
+      <w:hyperlink r:id="rId13" w:history="1">
+        <w:r>
+          <w:rPr>
+            <w:rFonts w:ascii="Times New Roman" w:eastAsia="Times New Roman" w:hAnsi="Times New Roman" w:cs="Times New Roman"/>
+            <w:i/>
+            <w:iCs/>
+            <w:color w:val="000000" w:themeColor="text1"/>
+            <w:sz w:val="24"/>
+            <w:szCs w:val="24"/>
+            <w:u w:val="single"/>
+            <w:shd w:val="clear" w:color="auto" w:fill="FFFFFF"/>
+          </w:rPr>
+          <w:t>MathWorld</w:t>
+        </w:r>
+      </w:hyperlink>
+      <w:r>
+        <w:rPr>
+          <w:rFonts w:ascii="Times New Roman" w:eastAsia="Times New Roman" w:hAnsi="Times New Roman" w:cs="Times New Roman"/>
+          <w:color w:val="000000" w:themeColor="text1"/>
+          <w:sz w:val="24"/>
+          <w:szCs w:val="24"/>
+          <w:shd w:val="clear" w:color="auto" w:fill="FFFFFF"/>
+        </w:rPr>
+        <w:t>--A Wolfram Web Resource. </w:t>
+      </w:r>
+      <w:hyperlink r:id="rId14" w:history="1">
+        <w:r>
+          <w:rPr>
+            <w:rFonts w:ascii="Times New Roman" w:eastAsia="Times New Roman" w:hAnsi="Times New Roman" w:cs="Times New Roman"/>
+            <w:color w:val="000000" w:themeColor="text1"/>
+            <w:sz w:val="24"/>
+            <w:szCs w:val="24"/>
+            <w:u w:val="single"/>
+            <w:shd w:val="clear" w:color="auto" w:fill="FFFFFF"/>
+          </w:rPr>
+          <w:t>http://mathworld.wolfram.com/ChromaticNumber.html</w:t>
+        </w:r>
+      </w:hyperlink>
+    </w:p>
+    <w:p>
+      <w:pPr>
+        <w:spacing w:line="240" w:lineRule="auto"/>
+        <w:rPr>
+          <w:rFonts w:ascii="Times New Roman" w:hAnsi="Times New Roman" w:cs="Times New Roman"/>
+          <w:color w:val="000000" w:themeColor="text1"/>
+          <w:sz w:val="24"/>
+          <w:szCs w:val="24"/>
+        </w:rPr>
+      </w:pPr>
+    </w:p>
+    <w:p>
+      <w:pPr>
+        <w:rPr>
+          <w:rFonts w:ascii="Times New Roman" w:eastAsia="Times New Roman" w:hAnsi="Times New Roman" w:cs="Times New Roman"/>
+          <w:color w:val="000000" w:themeColor="text1"/>
+          <w:sz w:val="24"/>
+          <w:szCs w:val="24"/>
+        </w:rPr>
+      </w:pPr>
+      <w:r>
+        <w:rPr>
+          <w:rFonts w:ascii="Times New Roman" w:eastAsia="Times New Roman" w:hAnsi="Times New Roman" w:cs="Times New Roman"/>
+          <w:color w:val="000000" w:themeColor="text1"/>
+          <w:sz w:val="24"/>
+          <w:szCs w:val="24"/>
+          <w:shd w:val="clear" w:color="auto" w:fill="FFFFFF"/>
+        </w:rPr>
+        <w:t>Wikipedia contributors. "Greedy coloring." </w:t>
+      </w:r>
+      <w:r>
+        <w:rPr>
+          <w:rFonts w:ascii="Times New Roman" w:eastAsia="Times New Roman" w:hAnsi="Times New Roman" w:cs="Times New Roman"/>
+          <w:i/>
+          <w:iCs/>
+          <w:color w:val="000000" w:themeColor="text1"/>
+          <w:sz w:val="24"/>
+          <w:szCs w:val="24"/>
+          <w:shd w:val="clear" w:color="auto" w:fill="FFFFFF"/>
+        </w:rPr>
+        <w:t>Wikipedia, The Free Encyclopedia</w:t>
+      </w:r>
+      <w:r>
+        <w:rPr>
+          <w:rFonts w:ascii="Times New Roman" w:eastAsia="Times New Roman" w:hAnsi="Times New Roman" w:cs="Times New Roman"/>
+          <w:color w:val="000000" w:themeColor="text1"/>
+          <w:sz w:val="24"/>
+          <w:szCs w:val="24"/>
+          <w:shd w:val="clear" w:color="auto" w:fill="FFFFFF"/>
+        </w:rPr>
+        <w:t>. Wikipedia, The Free Encyclopedia, 30 Nov. 2019. Web. 19 Dec. 2019.</w:t>
+      </w:r>
+      <w:r>
+        <w:rPr>
+          <w:rFonts w:ascii="Times New Roman" w:eastAsia="Times New Roman" w:hAnsi="Times New Roman" w:cs="Times New Roman"/>
+          <w:color w:val="000000" w:themeColor="text1"/>
+          <w:sz w:val="24"/>
+          <w:szCs w:val="24"/>
+          <w:shd w:val="clear" w:color="auto" w:fill="FFFFFF"/>
+        </w:rPr>
+        <w:t xml:space="preserve"> </w:t>
+      </w:r>
+      <w:hyperlink r:id="rId15" w:history="1">
+        <w:r>
+          <w:rPr>
+            <w:rFonts w:ascii="Times New Roman" w:eastAsia="Times New Roman" w:hAnsi="Times New Roman" w:cs="Times New Roman"/>
+            <w:color w:val="000000" w:themeColor="text1"/>
+            <w:sz w:val="24"/>
+            <w:szCs w:val="24"/>
+            <w:u w:val="single"/>
+          </w:rPr>
+          <w:t>https://en.wikipedia.org/wiki/Greedy_coloring</w:t>
+        </w:r>
+      </w:hyperlink>
+    </w:p>
+    <w:p>
+      <w:pPr>
+        <w:spacing w:line="240" w:lineRule="auto"/>
+        <w:rPr>
+          <w:rFonts w:ascii="Times New Roman" w:hAnsi="Times New Roman" w:cs="Times New Roman"/>
+          <w:sz w:val="24"/>
+          <w:szCs w:val="24"/>
+        </w:rPr>
+      </w:pPr>
+    </w:p>
     <w:sectPr>
-      <w:headerReference w:type="default" r:id="rId8"/>
+      <w:headerReference w:type="default" r:id="rId16"/>
       <w:pgSz w:w="12240" w:h="15840"/>
       <w:pgMar w:top="1440" w:right="1440" w:bottom="1440" w:left="1440" w:header="720" w:footer="720" w:gutter="0"/>
       <w:cols w:space="720"/>
@@ -1398,6 +2239,18 @@
     <w:uiPriority w:val="99"/>
     <w:rsid w:val="00D21A01"/>
   </w:style>
+  <w:style w:type="character" w:styleId="Hyperlink">
+    <w:name w:val="Hyperlink"/>
+    <w:basedOn w:val="DefaultParagraphFont"/>
+    <w:uiPriority w:val="99"/>
+    <w:semiHidden/>
+    <w:unhideWhenUsed/>
+    <w:rsid w:val="009673E6"/>
+    <w:rPr>
+      <w:color w:val="0000FF"/>
+      <w:u w:val="single"/>
+    </w:rPr>
+  </w:style>
 </w:styles>
 </file>
 

</xml_diff>

<commit_message>
minor greedy coloring addition, removal of extraneous cell from notebook
</commit_message>
<xml_diff>
--- a/thesis/thesis.docx
+++ b/thesis/thesis.docx
@@ -83,6 +83,7 @@
         </w:rPr>
         <w:t xml:space="preserve"> in the German city of </w:t>
       </w:r>
+      <w:proofErr w:type="spellStart"/>
       <w:r>
         <w:rPr>
           <w:rFonts w:ascii="Times New Roman" w:hAnsi="Times New Roman" w:cs="Times New Roman"/>
@@ -93,6 +94,7 @@
         </w:rPr>
         <w:t>Königsberg</w:t>
       </w:r>
+      <w:proofErr w:type="spellEnd"/>
       <w:r>
         <w:rPr>
           <w:rFonts w:ascii="Times New Roman" w:hAnsi="Times New Roman" w:cs="Times New Roman"/>
@@ -474,7 +476,16 @@
           <w:sz w:val="24"/>
           <w:szCs w:val="24"/>
         </w:rPr>
-        <w:t>(K</w:t>
+        <w:t>(</w:t>
+      </w:r>
+      <w:proofErr w:type="spellStart"/>
+      <w:r>
+        <w:rPr>
+          <w:rFonts w:ascii="Times New Roman" w:hAnsi="Times New Roman" w:cs="Times New Roman"/>
+          <w:sz w:val="24"/>
+          <w:szCs w:val="24"/>
+        </w:rPr>
+        <w:t>K</w:t>
       </w:r>
       <w:r>
         <w:rPr>
@@ -485,13 +496,23 @@
         </w:rPr>
         <w:t>n</w:t>
       </w:r>
-      <w:r>
-        <w:rPr>
-          <w:rFonts w:ascii="Times New Roman" w:hAnsi="Times New Roman" w:cs="Times New Roman"/>
-          <w:sz w:val="24"/>
-          <w:szCs w:val="24"/>
-        </w:rPr>
-        <w:t>) or bipartite (K</w:t>
+      <w:proofErr w:type="spellEnd"/>
+      <w:r>
+        <w:rPr>
+          <w:rFonts w:ascii="Times New Roman" w:hAnsi="Times New Roman" w:cs="Times New Roman"/>
+          <w:sz w:val="24"/>
+          <w:szCs w:val="24"/>
+        </w:rPr>
+        <w:t>) or bipartite (</w:t>
+      </w:r>
+      <w:proofErr w:type="spellStart"/>
+      <w:r>
+        <w:rPr>
+          <w:rFonts w:ascii="Times New Roman" w:hAnsi="Times New Roman" w:cs="Times New Roman"/>
+          <w:sz w:val="24"/>
+          <w:szCs w:val="24"/>
+        </w:rPr>
+        <w:t>K</w:t>
       </w:r>
       <w:r>
         <w:rPr>
@@ -502,6 +523,7 @@
         </w:rPr>
         <w:t>m,n</w:t>
       </w:r>
+      <w:proofErr w:type="spellEnd"/>
       <w:r>
         <w:rPr>
           <w:rFonts w:ascii="Times New Roman" w:hAnsi="Times New Roman" w:cs="Times New Roman"/>
@@ -764,6 +786,7 @@
         </w:rPr>
         <w:t xml:space="preserve">based on its classification. A complete graph </w:t>
       </w:r>
+      <w:proofErr w:type="spellStart"/>
       <w:r>
         <w:rPr>
           <w:rFonts w:ascii="Times New Roman" w:hAnsi="Times New Roman" w:cs="Times New Roman"/>
@@ -783,6 +806,7 @@
         </w:rPr>
         <w:t>n</w:t>
       </w:r>
+      <w:proofErr w:type="spellEnd"/>
       <w:r>
         <w:rPr>
           <w:rFonts w:ascii="Times New Roman" w:hAnsi="Times New Roman" w:cs="Times New Roman"/>
@@ -822,6 +846,7 @@
       <w:r>
         <w:rPr>
           <w:rFonts w:ascii="Times New Roman" w:hAnsi="Times New Roman" w:cs="Times New Roman"/>
+          <w:noProof/>
           <w:sz w:val="24"/>
           <w:szCs w:val="24"/>
         </w:rPr>
@@ -979,6 +1004,7 @@
       <w:r>
         <w:rPr>
           <w:rFonts w:ascii="Times New Roman" w:hAnsi="Times New Roman" w:cs="Times New Roman"/>
+          <w:noProof/>
           <w:sz w:val="24"/>
           <w:szCs w:val="24"/>
         </w:rPr>
@@ -1037,13 +1063,23 @@
         </w:rPr>
         <w:tab/>
       </w:r>
-      <w:r>
-        <w:rPr>
-          <w:rFonts w:ascii="Times New Roman" w:hAnsi="Times New Roman" w:cs="Times New Roman"/>
-          <w:sz w:val="24"/>
-          <w:szCs w:val="24"/>
-        </w:rPr>
-        <w:t>All star graphs (similar to a wheel, but only the “spokes” are present) will have a chromatic number of 2. Below is star graph S</w:t>
+      <w:proofErr w:type="spellStart"/>
+      <w:r>
+        <w:rPr>
+          <w:rFonts w:ascii="Times New Roman" w:hAnsi="Times New Roman" w:cs="Times New Roman"/>
+          <w:sz w:val="24"/>
+          <w:szCs w:val="24"/>
+        </w:rPr>
+        <w:t>All star</w:t>
+      </w:r>
+      <w:proofErr w:type="spellEnd"/>
+      <w:r>
+        <w:rPr>
+          <w:rFonts w:ascii="Times New Roman" w:hAnsi="Times New Roman" w:cs="Times New Roman"/>
+          <w:sz w:val="24"/>
+          <w:szCs w:val="24"/>
+        </w:rPr>
+        <w:t xml:space="preserve"> graphs (similar to a wheel, but only the “spokes” are present) will have a chromatic number of 2. Below is star graph S</w:t>
       </w:r>
       <w:r>
         <w:rPr>
@@ -1076,6 +1112,7 @@
       <w:r>
         <w:rPr>
           <w:rFonts w:ascii="Times New Roman" w:hAnsi="Times New Roman" w:cs="Times New Roman"/>
+          <w:noProof/>
           <w:sz w:val="24"/>
           <w:szCs w:val="24"/>
         </w:rPr>
@@ -1181,6 +1218,7 @@
       <w:r>
         <w:rPr>
           <w:rFonts w:ascii="Times New Roman" w:hAnsi="Times New Roman" w:cs="Times New Roman"/>
+          <w:noProof/>
           <w:sz w:val="24"/>
           <w:szCs w:val="24"/>
         </w:rPr>
@@ -1381,17 +1419,34 @@
         </w:rPr>
         <w:t>; this will be the local optimum.</w:t>
       </w:r>
+      <w:r>
+        <w:rPr>
+          <w:rFonts w:ascii="Times New Roman" w:hAnsi="Times New Roman" w:cs="Times New Roman"/>
+          <w:sz w:val="24"/>
+          <w:szCs w:val="24"/>
+        </w:rPr>
+        <w:t xml:space="preserve"> Given any sequence of nodes used to represent a graph, the coloring will vary (depending on which node is used as the starting node), however the count of colors should remain the same.</w:t>
+      </w:r>
+    </w:p>
+    <w:p>
+      <w:pPr>
+        <w:spacing w:line="240" w:lineRule="auto"/>
+        <w:rPr>
+          <w:rFonts w:ascii="Times New Roman" w:hAnsi="Times New Roman" w:cs="Times New Roman"/>
+          <w:sz w:val="24"/>
+          <w:szCs w:val="24"/>
+        </w:rPr>
+      </w:pPr>
+      <w:r>
+        <w:rPr>
+          <w:rFonts w:ascii="Times New Roman" w:hAnsi="Times New Roman" w:cs="Times New Roman"/>
+          <w:sz w:val="24"/>
+          <w:szCs w:val="24"/>
+        </w:rPr>
+        <w:tab/>
+      </w:r>
       <w:bookmarkStart w:id="0" w:name="_GoBack"/>
       <w:bookmarkEnd w:id="0"/>
-    </w:p>
-    <w:p>
-      <w:pPr>
-        <w:rPr>
-          <w:rFonts w:ascii="Times New Roman" w:hAnsi="Times New Roman" w:cs="Times New Roman"/>
-          <w:sz w:val="24"/>
-          <w:szCs w:val="24"/>
-        </w:rPr>
-      </w:pPr>
       <w:r>
         <w:rPr>
           <w:rFonts w:ascii="Times New Roman" w:hAnsi="Times New Roman" w:cs="Times New Roman"/>
@@ -1543,17 +1598,7 @@
           <w:szCs w:val="24"/>
           <w:shd w:val="clear" w:color="auto" w:fill="FFFFFF"/>
         </w:rPr>
-        <w:t>. Wikipedia, The Free Encyclopedia, 30 Nov. 2019. Web. 19 Dec. 2019.</w:t>
-      </w:r>
-      <w:r>
-        <w:rPr>
-          <w:rFonts w:ascii="Times New Roman" w:eastAsia="Times New Roman" w:hAnsi="Times New Roman" w:cs="Times New Roman"/>
-          <w:color w:val="000000" w:themeColor="text1"/>
-          <w:sz w:val="24"/>
-          <w:szCs w:val="24"/>
-          <w:shd w:val="clear" w:color="auto" w:fill="FFFFFF"/>
-        </w:rPr>
-        <w:t xml:space="preserve"> </w:t>
+        <w:t xml:space="preserve">. Wikipedia, The Free Encyclopedia, 30 Nov. 2019. Web. 19 Dec. 2019. </w:t>
       </w:r>
       <w:hyperlink r:id="rId15" w:history="1">
         <w:r>
@@ -1679,8 +1724,18 @@
         <w:sz w:val="24"/>
         <w:szCs w:val="24"/>
       </w:rPr>
-      <w:t>Dennis Krupitsky</w:t>
+      <w:t xml:space="preserve">Dennis </w:t>
     </w:r>
+    <w:proofErr w:type="spellStart"/>
+    <w:r>
+      <w:rPr>
+        <w:rFonts w:ascii="Times New Roman" w:hAnsi="Times New Roman" w:cs="Times New Roman"/>
+        <w:sz w:val="24"/>
+        <w:szCs w:val="24"/>
+      </w:rPr>
+      <w:t>Krupitsky</w:t>
+    </w:r>
+    <w:proofErr w:type="spellEnd"/>
     <w:r>
       <w:rPr>
         <w:rFonts w:ascii="Times New Roman" w:hAnsi="Times New Roman" w:cs="Times New Roman"/>

</xml_diff>